<commit_message>
supp rendering and bib
</commit_message>
<xml_diff>
--- a/Manuscript_full.docx
+++ b/Manuscript_full.docx
@@ -795,7 +795,13 @@
         <w:t xml:space="preserve"> </w:t>
       </w:r>
       <w:r>
-        <w:t xml:space="preserve">A) Microclimate models scale air and soil temperatures and wind speeds from sensor to organismal heights. B) Biophysical models balance heat exchanges between organisms and their environment to estimate body temperatures</w:t>
+        <w:t xml:space="preserve">A) Microclimate models scale air and soil temperatures and wind speeds from sensor to organismal heights.</w:t>
+      </w:r>
+      <w:r>
+        <w:t xml:space="preserve"> </w:t>
+      </w:r>
+      <w:r>
+        <w:t xml:space="preserve">B) Biophysical models balance heat exchanges between organisms and their environment to estimate body temperatures</w:t>
       </w:r>
       <w:r>
         <w:t xml:space="preserve"> </w:t>
@@ -804,7 +810,13 @@
         <w:t xml:space="preserve">(W. Porter et al., 1973)</w:t>
       </w:r>
       <w:r>
-        <w:t xml:space="preserve">. A thermal image depicts how grasshopper body temperatures vary substantially from vegetation, air, and ground temperatures due to heat exchange.</w:t>
+        <w:t xml:space="preserve">.</w:t>
+      </w:r>
+      <w:r>
+        <w:t xml:space="preserve"> </w:t>
+      </w:r>
+      <w:r>
+        <w:t xml:space="preserve">A thermal image depicts how grasshopper body temperatures vary substantially from vegetation, air, and ground temperatures due to heat exchange.</w:t>
       </w:r>
     </w:p>
     <w:p>

</xml_diff>